<commit_message>
fix: make some changes to lab3 - add _redraw function call in MyEditor class method on_drop - adjust report to new changes
</commit_message>
<xml_diff>
--- a/lab4/OOP_Lab_4_Oleksiichuk_IM-43.docx
+++ b/lab4/OOP_Lab_4_Oleksiichuk_IM-43.docx
@@ -1119,18 +1119,7 @@
           <w:sz w:val="28"/>
           <w:szCs w:val="28"/>
         </w:rPr>
-        <w:t>Для об’єктів типів лінії з</w:t>
-      </w:r>
-      <w:bookmarkStart w:id="0" w:name="_GoBack"/>
-      <w:bookmarkEnd w:id="0"/>
-      <w:r>
-        <w:rPr>
-          <w:rFonts w:ascii="Times New Roman" w:hAnsi="Times New Roman"/>
-          <w:noProof/>
-          <w:sz w:val="28"/>
-          <w:szCs w:val="28"/>
-        </w:rPr>
-        <w:t xml:space="preserve"> кружечками та каркасу кубу відповідні класи</w:t>
+        <w:t>Для об’єктів типів лінії з кружечками та каркасу кубу відповідні класи</w:t>
       </w:r>
       <w:r>
         <w:rPr>
@@ -10789,7 +10778,7 @@
           <w:szCs w:val="20"/>
           <w:lang w:val="en-US"/>
         </w:rPr>
-        <w:t xml:space="preserve">            self._current_shape.show(self._canvas)</w:t>
+        <w:t xml:space="preserve">            self._redraw()</w:t>
       </w:r>
     </w:p>
     <w:p>
@@ -11992,6 +11981,8 @@
           <w:szCs w:val="20"/>
         </w:rPr>
       </w:pPr>
+      <w:bookmarkStart w:id="0" w:name="_GoBack"/>
+      <w:bookmarkEnd w:id="0"/>
     </w:p>
     <w:p>
       <w:pPr>
@@ -15329,6 +15320,7 @@
       <w:r>
         <w:rPr>
           <w:rFonts w:ascii="Times New Roman" w:hAnsi="Times New Roman"/>
+          <w:noProof/>
           <w:sz w:val="28"/>
           <w:szCs w:val="28"/>
           <w:lang w:val="en-US"/>
@@ -15388,6 +15380,7 @@
       <w:r>
         <w:rPr>
           <w:rFonts w:ascii="Times New Roman" w:hAnsi="Times New Roman"/>
+          <w:noProof/>
           <w:sz w:val="28"/>
           <w:szCs w:val="28"/>
           <w:lang w:val="en-US"/>
@@ -15447,6 +15440,7 @@
       <w:r>
         <w:rPr>
           <w:rFonts w:ascii="Times New Roman" w:hAnsi="Times New Roman"/>
+          <w:noProof/>
           <w:sz w:val="28"/>
           <w:szCs w:val="28"/>
           <w:lang w:val="en-US"/>
@@ -15491,6 +15485,7 @@
       <w:r>
         <w:rPr>
           <w:rFonts w:ascii="Times New Roman" w:hAnsi="Times New Roman"/>
+          <w:noProof/>
           <w:sz w:val="28"/>
           <w:szCs w:val="28"/>
           <w:lang w:val="en-US"/>
@@ -15556,6 +15551,7 @@
       <w:r>
         <w:rPr>
           <w:rFonts w:ascii="Times New Roman" w:hAnsi="Times New Roman"/>
+          <w:noProof/>
           <w:sz w:val="28"/>
           <w:szCs w:val="28"/>
           <w:lang w:val="en-US"/>
@@ -15600,6 +15596,7 @@
       <w:r>
         <w:rPr>
           <w:rFonts w:ascii="Times New Roman" w:hAnsi="Times New Roman"/>
+          <w:noProof/>
           <w:sz w:val="28"/>
           <w:szCs w:val="28"/>
           <w:lang w:val="en-US"/>
@@ -19852,7 +19849,7 @@
 </file>
 
 <file path=customXml/itemProps1.xml><?xml version="1.0" encoding="utf-8"?>
-<ds:datastoreItem xmlns:ds="http://schemas.openxmlformats.org/officeDocument/2006/customXml" ds:itemID="{E2434AC4-F275-429E-A0CB-61108F5600DE}">
+<ds:datastoreItem xmlns:ds="http://schemas.openxmlformats.org/officeDocument/2006/customXml" ds:itemID="{9EFC302E-F48C-45AF-BA09-EDF9B2DF96B9}">
   <ds:schemaRefs>
     <ds:schemaRef ds:uri="http://schemas.openxmlformats.org/officeDocument/2006/bibliography"/>
   </ds:schemaRefs>

</xml_diff>